<commit_message>
Backend funkciócsomagok implementálásának kezdete
</commit_message>
<xml_diff>
--- a/Projektnapló.docx
+++ b/Projektnapló.docx
@@ -893,8 +893,16 @@
           <w:sz w:val="24"/>
         </w:rPr>
         <w:br/>
-        <w:t>- Horváth Bence János</w:t>
-      </w:r>
+        <w:t xml:space="preserve">- </w:t>
+      </w:r>
+      <w:r>
+        <w:rPr>
+          <w:sz w:val="24"/>
+        </w:rPr>
+        <w:t>Kovács Milán</w:t>
+      </w:r>
+      <w:bookmarkStart w:id="0" w:name="_GoBack"/>
+      <w:bookmarkEnd w:id="0"/>
     </w:p>
     <w:p>
       <w:pPr>
@@ -977,7 +985,13 @@
           <w:sz w:val="24"/>
         </w:rPr>
         <w:br/>
-        <w:t>- Horváth Bence János</w:t>
+        <w:t xml:space="preserve">- </w:t>
+      </w:r>
+      <w:r>
+        <w:rPr>
+          <w:sz w:val="24"/>
+        </w:rPr>
+        <w:t>Kovács Milán</w:t>
       </w:r>
     </w:p>
     <w:p>
@@ -1007,14 +1021,40 @@
         <w:br/>
         <w:t>a frontend igények alapján</w:t>
       </w:r>
-      <w:bookmarkStart w:id="0" w:name="_GoBack"/>
-      <w:bookmarkEnd w:id="0"/>
       <w:r>
         <w:rPr>
           <w:sz w:val="24"/>
         </w:rPr>
         <w:br/>
         <w:t>- Balogh Attila, Horváth Bence János, Kovács Milán</w:t>
+      </w:r>
+    </w:p>
+    <w:p>
+      <w:pPr>
+        <w:keepLines/>
+        <w:rPr>
+          <w:sz w:val="24"/>
+        </w:rPr>
+      </w:pPr>
+      <w:r>
+        <w:rPr>
+          <w:sz w:val="24"/>
+        </w:rPr>
+        <w:t>2025. február 18.</w:t>
+      </w:r>
+      <w:r>
+        <w:rPr>
+          <w:sz w:val="24"/>
+        </w:rPr>
+        <w:br/>
+        <w:t>Orvos, Kórház, Szakterület és Szolgáltatás funkciócsomagok implementálása</w:t>
+      </w:r>
+      <w:r>
+        <w:rPr>
+          <w:sz w:val="24"/>
+        </w:rPr>
+        <w:br/>
+        <w:t>- Horváth Bence János</w:t>
       </w:r>
     </w:p>
     <w:sectPr>
@@ -1718,7 +1758,7 @@
 </file>
 
 <file path=customXml/itemProps1.xml><?xml version="1.0" encoding="utf-8"?>
-<ds:datastoreItem xmlns:ds="http://schemas.openxmlformats.org/officeDocument/2006/customXml" ds:itemID="{D28CE44D-CD06-47A1-B7AA-32DAF0122510}">
+<ds:datastoreItem xmlns:ds="http://schemas.openxmlformats.org/officeDocument/2006/customXml" ds:itemID="{F58E4912-CABD-4D5D-B9BB-0B0EDC9F7B2E}">
   <ds:schemaRefs>
     <ds:schemaRef ds:uri="http://schemas.openxmlformats.org/officeDocument/2006/bibliography"/>
   </ds:schemaRefs>

</xml_diff>

<commit_message>
frontend elso lepesek - dokumentacio kiegeszitese
</commit_message>
<xml_diff>
--- a/Projektnapló.docx
+++ b/Projektnapló.docx
@@ -1111,8 +1111,120 @@
         <w:br/>
         <w:t>- Horváth Bence János</w:t>
       </w:r>
+    </w:p>
+    <w:p>
+      <w:pPr>
+        <w:keepLines/>
+        <w:rPr>
+          <w:sz w:val="24"/>
+        </w:rPr>
+      </w:pPr>
+      <w:r>
+        <w:rPr>
+          <w:sz w:val="24"/>
+        </w:rPr>
+        <w:t xml:space="preserve">2025. március 5. </w:t>
+      </w:r>
+      <w:r>
+        <w:rPr>
+          <w:sz w:val="24"/>
+        </w:rPr>
+        <w:br/>
+        <w:t>Megbeszélés a frontend implementációjáról</w:t>
+      </w:r>
+      <w:r>
+        <w:rPr>
+          <w:sz w:val="24"/>
+        </w:rPr>
+        <w:br/>
+        <w:t>- Balogh Attila, Horváth Bence János, Kovács Milán</w:t>
+      </w:r>
+    </w:p>
+    <w:p>
+      <w:pPr>
+        <w:keepLines/>
+        <w:rPr>
+          <w:sz w:val="24"/>
+        </w:rPr>
+      </w:pPr>
+      <w:r>
+        <w:rPr>
+          <w:sz w:val="24"/>
+        </w:rPr>
+        <w:t>2025. március 8.</w:t>
+      </w:r>
+      <w:r>
+        <w:rPr>
+          <w:sz w:val="24"/>
+        </w:rPr>
+        <w:br/>
+        <w:t>Főoldal implementálása frontend oldalon</w:t>
+      </w:r>
+      <w:r>
+        <w:rPr>
+          <w:sz w:val="24"/>
+        </w:rPr>
+        <w:br/>
+        <w:t>- Balogh Attila</w:t>
+      </w:r>
+    </w:p>
+    <w:p>
+      <w:pPr>
+        <w:keepLines/>
+        <w:rPr>
+          <w:sz w:val="24"/>
+        </w:rPr>
+      </w:pPr>
+      <w:r>
+        <w:rPr>
+          <w:sz w:val="24"/>
+        </w:rPr>
+        <w:t>2025. március 8.</w:t>
+      </w:r>
+      <w:r>
+        <w:rPr>
+          <w:sz w:val="24"/>
+        </w:rPr>
+        <w:br/>
+        <w:t>Weboldalhoz szükséges képek összegyűjtése és generálása</w:t>
+      </w:r>
+      <w:r>
+        <w:rPr>
+          <w:sz w:val="24"/>
+        </w:rPr>
+        <w:br/>
+        <w:t>- Kovács Milán</w:t>
+      </w:r>
       <w:bookmarkStart w:id="0" w:name="_GoBack"/>
       <w:bookmarkEnd w:id="0"/>
+    </w:p>
+    <w:p>
+      <w:pPr>
+        <w:keepLines/>
+        <w:rPr>
+          <w:sz w:val="24"/>
+        </w:rPr>
+      </w:pPr>
+      <w:r>
+        <w:rPr>
+          <w:sz w:val="24"/>
+        </w:rPr>
+        <w:t>2025. március 11.</w:t>
+      </w:r>
+      <w:r>
+        <w:rPr>
+          <w:sz w:val="24"/>
+        </w:rPr>
+        <w:br/>
+        <w:t>Mellékoldalak implementációjának kezdete frontend oldalon</w:t>
+      </w:r>
+      <w:r>
+        <w:rPr>
+          <w:sz w:val="24"/>
+        </w:rPr>
+        <w:br/>
+        <w:t>- Balogh Attila</w:t>
+      </w:r>
     </w:p>
     <w:sectPr>
       <w:pgSz w:w="11906" w:h="16838"/>
@@ -1815,7 +1927,7 @@
 </file>
 
 <file path=customXml/itemProps1.xml><?xml version="1.0" encoding="utf-8"?>
-<ds:datastoreItem xmlns:ds="http://schemas.openxmlformats.org/officeDocument/2006/customXml" ds:itemID="{2B5309AA-F225-4D74-B5F6-92DE894AC64B}">
+<ds:datastoreItem xmlns:ds="http://schemas.openxmlformats.org/officeDocument/2006/customXml" ds:itemID="{3EE9AC62-3CA2-4D37-A8A6-705C24B70E04}">
   <ds:schemaRefs>
     <ds:schemaRef ds:uri="http://schemas.openxmlformats.org/officeDocument/2006/bibliography"/>
   </ds:schemaRefs>

</xml_diff>

<commit_message>
Backend átalakítása, hogy alkalmas legyen felhasználókezelésre
</commit_message>
<xml_diff>
--- a/Projektnapló.docx
+++ b/Projektnapló.docx
@@ -1278,6 +1278,68 @@
         </w:rPr>
         <w:br/>
         <w:t>- Balogh Attila</w:t>
+      </w:r>
+    </w:p>
+    <w:p>
+      <w:pPr>
+        <w:keepLines/>
+        <w:rPr>
+          <w:sz w:val="24"/>
+        </w:rPr>
+      </w:pPr>
+      <w:r>
+        <w:rPr>
+          <w:sz w:val="24"/>
+        </w:rPr>
+        <w:t>2025. március 22.</w:t>
+      </w:r>
+      <w:r>
+        <w:rPr>
+          <w:sz w:val="24"/>
+        </w:rPr>
+        <w:br/>
+        <w:t>Rólunk oldal implementációja</w:t>
+      </w:r>
+      <w:r>
+        <w:rPr>
+          <w:sz w:val="24"/>
+        </w:rPr>
+        <w:br/>
+        <w:t>- Balogh Attila</w:t>
+      </w:r>
+    </w:p>
+    <w:p>
+      <w:pPr>
+        <w:keepLines/>
+        <w:rPr>
+          <w:sz w:val="24"/>
+        </w:rPr>
+      </w:pPr>
+      <w:r>
+        <w:rPr>
+          <w:sz w:val="24"/>
+        </w:rPr>
+        <w:t>2025. március 22.</w:t>
+      </w:r>
+      <w:r>
+        <w:rPr>
+          <w:sz w:val="24"/>
+        </w:rPr>
+        <w:br/>
+        <w:t>Backend átalakítása, hogy alkalmas legyen felhasználó</w:t>
+      </w:r>
+      <w:r>
+        <w:rPr>
+          <w:sz w:val="24"/>
+        </w:rPr>
+        <w:t>kezelésre</w:t>
+      </w:r>
+      <w:r>
+        <w:rPr>
+          <w:sz w:val="24"/>
+        </w:rPr>
+        <w:br/>
+        <w:t>- Horváth Bence János</w:t>
       </w:r>
       <w:bookmarkStart w:id="0" w:name="_GoBack"/>
       <w:bookmarkEnd w:id="0"/>
@@ -1983,7 +2045,7 @@
 </file>
 
 <file path=customXml/itemProps1.xml><?xml version="1.0" encoding="utf-8"?>
-<ds:datastoreItem xmlns:ds="http://schemas.openxmlformats.org/officeDocument/2006/customXml" ds:itemID="{2599AB56-9D09-4D81-9019-1CE635EA6EC0}">
+<ds:datastoreItem xmlns:ds="http://schemas.openxmlformats.org/officeDocument/2006/customXml" ds:itemID="{7363620E-1BE0-410B-BD65-C9DD6440AA11}">
   <ds:schemaRefs>
     <ds:schemaRef ds:uri="http://schemas.openxmlformats.org/officeDocument/2006/bibliography"/>
   </ds:schemaRefs>

</xml_diff>

<commit_message>
Backend autentikáció és autorizáció
</commit_message>
<xml_diff>
--- a/Projektnapló.docx
+++ b/Projektnapló.docx
@@ -1333,6 +1333,34 @@
           <w:sz w:val="24"/>
         </w:rPr>
         <w:t>kezelésre</w:t>
+      </w:r>
+      <w:r>
+        <w:rPr>
+          <w:sz w:val="24"/>
+        </w:rPr>
+        <w:br/>
+        <w:t>- Horváth Bence János</w:t>
+      </w:r>
+    </w:p>
+    <w:p>
+      <w:pPr>
+        <w:keepLines/>
+        <w:rPr>
+          <w:sz w:val="24"/>
+        </w:rPr>
+      </w:pPr>
+      <w:r>
+        <w:rPr>
+          <w:sz w:val="24"/>
+        </w:rPr>
+        <w:t>2025. március 23.</w:t>
+      </w:r>
+      <w:r>
+        <w:rPr>
+          <w:sz w:val="24"/>
+        </w:rPr>
+        <w:br/>
+        <w:t>Backend autentikáció és autorizáció elkészítése</w:t>
       </w:r>
       <w:r>
         <w:rPr>
@@ -2045,7 +2073,7 @@
 </file>
 
 <file path=customXml/itemProps1.xml><?xml version="1.0" encoding="utf-8"?>
-<ds:datastoreItem xmlns:ds="http://schemas.openxmlformats.org/officeDocument/2006/customXml" ds:itemID="{7363620E-1BE0-410B-BD65-C9DD6440AA11}">
+<ds:datastoreItem xmlns:ds="http://schemas.openxmlformats.org/officeDocument/2006/customXml" ds:itemID="{530A3BDB-338B-4D30-9A31-576BE8FC626F}">
   <ds:schemaRefs>
     <ds:schemaRef ds:uri="http://schemas.openxmlformats.org/officeDocument/2006/bibliography"/>
   </ds:schemaRefs>

</xml_diff>

<commit_message>
Admin felület és bejelentkezés
</commit_message>
<xml_diff>
--- a/Projektnapló.docx
+++ b/Projektnapló.docx
@@ -1249,156 +1249,184 @@
           <w:sz w:val="24"/>
         </w:rPr>
         <w:br/>
-        <w:t>- Balogh Attila, Horváth Bence János</w:t>
-      </w:r>
-    </w:p>
-    <w:p>
-      <w:pPr>
-        <w:keepLines/>
-        <w:rPr>
-          <w:sz w:val="24"/>
-        </w:rPr>
-      </w:pPr>
-      <w:r>
-        <w:rPr>
-          <w:sz w:val="24"/>
-        </w:rPr>
-        <w:t>2025. március 20.</w:t>
-      </w:r>
-      <w:r>
-        <w:rPr>
-          <w:sz w:val="24"/>
-        </w:rPr>
-        <w:br/>
-        <w:t>Kórházak és Árak oldal implementációja</w:t>
-      </w:r>
-      <w:r>
-        <w:rPr>
-          <w:sz w:val="24"/>
-        </w:rPr>
-        <w:br/>
-        <w:t>- Balogh Attila</w:t>
-      </w:r>
-    </w:p>
-    <w:p>
-      <w:pPr>
-        <w:keepLines/>
-        <w:rPr>
-          <w:sz w:val="24"/>
-        </w:rPr>
-      </w:pPr>
-      <w:r>
-        <w:rPr>
-          <w:sz w:val="24"/>
-        </w:rPr>
-        <w:t>2025. március 22.</w:t>
-      </w:r>
-      <w:r>
-        <w:rPr>
-          <w:sz w:val="24"/>
-        </w:rPr>
-        <w:br/>
-        <w:t>Rólunk oldal implementációja</w:t>
-      </w:r>
-      <w:r>
-        <w:rPr>
-          <w:sz w:val="24"/>
-        </w:rPr>
-        <w:br/>
-        <w:t>- Balogh Attila</w:t>
-      </w:r>
-    </w:p>
-    <w:p>
-      <w:pPr>
-        <w:keepLines/>
-        <w:rPr>
-          <w:sz w:val="24"/>
-        </w:rPr>
-      </w:pPr>
-      <w:r>
-        <w:rPr>
-          <w:sz w:val="24"/>
-        </w:rPr>
-        <w:t>2025. március 22.</w:t>
-      </w:r>
-      <w:r>
-        <w:rPr>
-          <w:sz w:val="24"/>
-        </w:rPr>
-        <w:br/>
-        <w:t>Backend átalakítása, hogy alkalmas legyen felhasználó</w:t>
-      </w:r>
-      <w:r>
-        <w:rPr>
-          <w:sz w:val="24"/>
-        </w:rPr>
-        <w:t>kezelésre</w:t>
-      </w:r>
-      <w:r>
-        <w:rPr>
-          <w:sz w:val="24"/>
-        </w:rPr>
-        <w:br/>
-        <w:t>- Horváth Bence János</w:t>
-      </w:r>
-    </w:p>
-    <w:p>
-      <w:pPr>
-        <w:keepLines/>
-        <w:rPr>
-          <w:sz w:val="24"/>
-        </w:rPr>
-      </w:pPr>
-      <w:r>
-        <w:rPr>
-          <w:sz w:val="24"/>
-        </w:rPr>
-        <w:t>2025. március 23.</w:t>
-      </w:r>
-      <w:r>
-        <w:rPr>
-          <w:sz w:val="24"/>
-        </w:rPr>
-        <w:br/>
-        <w:t>Backend autentikáció és autorizáció elkészítése</w:t>
-      </w:r>
-      <w:r>
-        <w:rPr>
-          <w:sz w:val="24"/>
-        </w:rPr>
-        <w:br/>
-        <w:t>- Horváth Bence János</w:t>
-      </w:r>
-    </w:p>
-    <w:p>
-      <w:pPr>
-        <w:keepLines/>
-        <w:rPr>
-          <w:sz w:val="24"/>
-        </w:rPr>
-      </w:pPr>
-      <w:r>
-        <w:rPr>
-          <w:sz w:val="24"/>
-        </w:rPr>
-        <w:t>2025. március 25.</w:t>
-      </w:r>
-      <w:r>
-        <w:rPr>
-          <w:sz w:val="24"/>
-        </w:rPr>
-        <w:br/>
-        <w:t>Időpontfoglaló kliens implementációja</w:t>
-      </w:r>
-      <w:r>
-        <w:rPr>
-          <w:sz w:val="24"/>
-        </w:rPr>
-        <w:br/>
         <w:t>- Balogh Attila</w:t>
       </w:r>
       <w:bookmarkStart w:id="0" w:name="_GoBack"/>
       <w:bookmarkEnd w:id="0"/>
+    </w:p>
+    <w:p>
+      <w:pPr>
+        <w:keepLines/>
+        <w:rPr>
+          <w:sz w:val="24"/>
+        </w:rPr>
+      </w:pPr>
+      <w:r>
+        <w:rPr>
+          <w:sz w:val="24"/>
+        </w:rPr>
+        <w:t>2025. március 20.</w:t>
+      </w:r>
+      <w:r>
+        <w:rPr>
+          <w:sz w:val="24"/>
+        </w:rPr>
+        <w:br/>
+        <w:t>Kórházak és Árak oldal implementációja</w:t>
+      </w:r>
+      <w:r>
+        <w:rPr>
+          <w:sz w:val="24"/>
+        </w:rPr>
+        <w:br/>
+        <w:t>- Balogh Attila</w:t>
+      </w:r>
+    </w:p>
+    <w:p>
+      <w:pPr>
+        <w:keepLines/>
+        <w:rPr>
+          <w:sz w:val="24"/>
+        </w:rPr>
+      </w:pPr>
+      <w:r>
+        <w:rPr>
+          <w:sz w:val="24"/>
+        </w:rPr>
+        <w:t>2025. március 22.</w:t>
+      </w:r>
+      <w:r>
+        <w:rPr>
+          <w:sz w:val="24"/>
+        </w:rPr>
+        <w:br/>
+        <w:t>Rólunk oldal implementációja</w:t>
+      </w:r>
+      <w:r>
+        <w:rPr>
+          <w:sz w:val="24"/>
+        </w:rPr>
+        <w:br/>
+        <w:t>- Balogh Attila</w:t>
+      </w:r>
+    </w:p>
+    <w:p>
+      <w:pPr>
+        <w:keepLines/>
+        <w:rPr>
+          <w:sz w:val="24"/>
+        </w:rPr>
+      </w:pPr>
+      <w:r>
+        <w:rPr>
+          <w:sz w:val="24"/>
+        </w:rPr>
+        <w:t>2025. március 22.</w:t>
+      </w:r>
+      <w:r>
+        <w:rPr>
+          <w:sz w:val="24"/>
+        </w:rPr>
+        <w:br/>
+        <w:t>Backend átalakítása, hogy alkalmas legyen felhasználó</w:t>
+      </w:r>
+      <w:r>
+        <w:rPr>
+          <w:sz w:val="24"/>
+        </w:rPr>
+        <w:t>kezelésre</w:t>
+      </w:r>
+      <w:r>
+        <w:rPr>
+          <w:sz w:val="24"/>
+        </w:rPr>
+        <w:br/>
+        <w:t>- Horváth Bence János</w:t>
+      </w:r>
+    </w:p>
+    <w:p>
+      <w:pPr>
+        <w:keepLines/>
+        <w:rPr>
+          <w:sz w:val="24"/>
+        </w:rPr>
+      </w:pPr>
+      <w:r>
+        <w:rPr>
+          <w:sz w:val="24"/>
+        </w:rPr>
+        <w:t>2025. március 23.</w:t>
+      </w:r>
+      <w:r>
+        <w:rPr>
+          <w:sz w:val="24"/>
+        </w:rPr>
+        <w:br/>
+        <w:t>Backend autentikáció és autorizáció elkészítése</w:t>
+      </w:r>
+      <w:r>
+        <w:rPr>
+          <w:sz w:val="24"/>
+        </w:rPr>
+        <w:br/>
+        <w:t>- Horváth Bence János</w:t>
+      </w:r>
+    </w:p>
+    <w:p>
+      <w:pPr>
+        <w:keepLines/>
+        <w:rPr>
+          <w:sz w:val="24"/>
+        </w:rPr>
+      </w:pPr>
+      <w:r>
+        <w:rPr>
+          <w:sz w:val="24"/>
+        </w:rPr>
+        <w:t>2025. március 25.</w:t>
+      </w:r>
+      <w:r>
+        <w:rPr>
+          <w:sz w:val="24"/>
+        </w:rPr>
+        <w:br/>
+        <w:t>Időpontfoglaló kliens implementációja</w:t>
+      </w:r>
+      <w:r>
+        <w:rPr>
+          <w:sz w:val="24"/>
+        </w:rPr>
+        <w:br/>
+        <w:t>- Balogh Attila</w:t>
+      </w:r>
+    </w:p>
+    <w:p>
+      <w:pPr>
+        <w:keepLines/>
+        <w:rPr>
+          <w:sz w:val="24"/>
+        </w:rPr>
+      </w:pPr>
+      <w:r>
+        <w:rPr>
+          <w:sz w:val="24"/>
+        </w:rPr>
+        <w:t>2025. március 30.</w:t>
+      </w:r>
+      <w:r>
+        <w:rPr>
+          <w:sz w:val="24"/>
+        </w:rPr>
+        <w:br/>
+        <w:t>Bejelentkezési és admin felület implementációja</w:t>
+      </w:r>
+      <w:r>
+        <w:rPr>
+          <w:sz w:val="24"/>
+        </w:rPr>
+        <w:br/>
+        <w:t>- Balogh Attila, Horváth Bence János</w:t>
+      </w:r>
     </w:p>
     <w:sectPr>
       <w:pgSz w:w="11906" w:h="16838"/>
@@ -2101,7 +2129,7 @@
 </file>
 
 <file path=customXml/itemProps1.xml><?xml version="1.0" encoding="utf-8"?>
-<ds:datastoreItem xmlns:ds="http://schemas.openxmlformats.org/officeDocument/2006/customXml" ds:itemID="{032E52E7-E4B7-4DED-9C94-7E7868CCFAD5}">
+<ds:datastoreItem xmlns:ds="http://schemas.openxmlformats.org/officeDocument/2006/customXml" ds:itemID="{09DF7636-6D7E-40F6-B14E-8D910138CB97}">
   <ds:schemaRefs>
     <ds:schemaRef ds:uri="http://schemas.openxmlformats.org/officeDocument/2006/bibliography"/>
   </ds:schemaRefs>

</xml_diff>

<commit_message>
Dokumentáció - Funkcionális modellek
</commit_message>
<xml_diff>
--- a/Projektnapló.docx
+++ b/Projektnapló.docx
@@ -1537,6 +1537,34 @@
         </w:rPr>
         <w:br/>
         <w:t>Fejlesztői dokumentáció – Követelmény-specifikáció elkészítése</w:t>
+      </w:r>
+      <w:r>
+        <w:rPr>
+          <w:sz w:val="24"/>
+        </w:rPr>
+        <w:br/>
+        <w:t>- Kovács Milán</w:t>
+      </w:r>
+    </w:p>
+    <w:p>
+      <w:pPr>
+        <w:keepLines/>
+        <w:rPr>
+          <w:sz w:val="24"/>
+        </w:rPr>
+      </w:pPr>
+      <w:r>
+        <w:rPr>
+          <w:sz w:val="24"/>
+        </w:rPr>
+        <w:t>2025. április 9.</w:t>
+      </w:r>
+      <w:r>
+        <w:rPr>
+          <w:sz w:val="24"/>
+        </w:rPr>
+        <w:br/>
+        <w:t>Fejlesztői dokumentáció – Funkcionális modellek elkészítése</w:t>
       </w:r>
       <w:r>
         <w:rPr>
@@ -2249,7 +2277,7 @@
 </file>
 
 <file path=customXml/itemProps1.xml><?xml version="1.0" encoding="utf-8"?>
-<ds:datastoreItem xmlns:ds="http://schemas.openxmlformats.org/officeDocument/2006/customXml" ds:itemID="{78B704E9-7733-4B96-9CE1-34384512DCB4}">
+<ds:datastoreItem xmlns:ds="http://schemas.openxmlformats.org/officeDocument/2006/customXml" ds:itemID="{4218190A-D5DB-490F-8A94-8A19F6E804E4}">
   <ds:schemaRefs>
     <ds:schemaRef ds:uri="http://schemas.openxmlformats.org/officeDocument/2006/bibliography"/>
   </ds:schemaRefs>

</xml_diff>

<commit_message>
Dokumentáció - Technikai modellek
</commit_message>
<xml_diff>
--- a/Projektnapló.docx
+++ b/Projektnapló.docx
@@ -1565,6 +1565,34 @@
         </w:rPr>
         <w:br/>
         <w:t>Fejlesztői dokumentáció – Funkcionális modellek elkészítése</w:t>
+      </w:r>
+      <w:r>
+        <w:rPr>
+          <w:sz w:val="24"/>
+        </w:rPr>
+        <w:br/>
+        <w:t>- Kovács Milán</w:t>
+      </w:r>
+    </w:p>
+    <w:p>
+      <w:pPr>
+        <w:keepLines/>
+        <w:rPr>
+          <w:sz w:val="24"/>
+        </w:rPr>
+      </w:pPr>
+      <w:r>
+        <w:rPr>
+          <w:sz w:val="24"/>
+        </w:rPr>
+        <w:t>2025. április 11.</w:t>
+      </w:r>
+      <w:r>
+        <w:rPr>
+          <w:sz w:val="24"/>
+        </w:rPr>
+        <w:br/>
+        <w:t>Fejlesztői dokumentáció – Technikai modellek elkészítése</w:t>
       </w:r>
       <w:r>
         <w:rPr>
@@ -2277,7 +2305,7 @@
 </file>
 
 <file path=customXml/itemProps1.xml><?xml version="1.0" encoding="utf-8"?>
-<ds:datastoreItem xmlns:ds="http://schemas.openxmlformats.org/officeDocument/2006/customXml" ds:itemID="{4218190A-D5DB-490F-8A94-8A19F6E804E4}">
+<ds:datastoreItem xmlns:ds="http://schemas.openxmlformats.org/officeDocument/2006/customXml" ds:itemID="{FC680BE7-9FF6-4E83-B898-113EF8F871CD}">
   <ds:schemaRefs>
     <ds:schemaRef ds:uri="http://schemas.openxmlformats.org/officeDocument/2006/bibliography"/>
   </ds:schemaRefs>

</xml_diff>

<commit_message>
Dokumentáció - Indítási útmutató
</commit_message>
<xml_diff>
--- a/Projektnapló.docx
+++ b/Projektnapló.docx
@@ -1593,6 +1593,34 @@
         </w:rPr>
         <w:br/>
         <w:t>Fejlesztői dokumentáció – Technikai modellek elkészítése</w:t>
+      </w:r>
+      <w:r>
+        <w:rPr>
+          <w:sz w:val="24"/>
+        </w:rPr>
+        <w:br/>
+        <w:t>- Kovács Milán</w:t>
+      </w:r>
+    </w:p>
+    <w:p>
+      <w:pPr>
+        <w:keepLines/>
+        <w:rPr>
+          <w:sz w:val="24"/>
+        </w:rPr>
+      </w:pPr>
+      <w:r>
+        <w:rPr>
+          <w:sz w:val="24"/>
+        </w:rPr>
+        <w:t>2025. április 12.</w:t>
+      </w:r>
+      <w:r>
+        <w:rPr>
+          <w:sz w:val="24"/>
+        </w:rPr>
+        <w:br/>
+        <w:t>Fejlesztői dokumentáció – Indítási útmutató elkészítése</w:t>
       </w:r>
       <w:r>
         <w:rPr>
@@ -2305,7 +2333,7 @@
 </file>
 
 <file path=customXml/itemProps1.xml><?xml version="1.0" encoding="utf-8"?>
-<ds:datastoreItem xmlns:ds="http://schemas.openxmlformats.org/officeDocument/2006/customXml" ds:itemID="{FC680BE7-9FF6-4E83-B898-113EF8F871CD}">
+<ds:datastoreItem xmlns:ds="http://schemas.openxmlformats.org/officeDocument/2006/customXml" ds:itemID="{22B7ACFF-EC79-42DE-BE5F-EE66B2823E9D}">
   <ds:schemaRefs>
     <ds:schemaRef ds:uri="http://schemas.openxmlformats.org/officeDocument/2006/bibliography"/>
   </ds:schemaRefs>

</xml_diff>